<commit_message>
Finished lab3, started lab4
</commit_message>
<xml_diff>
--- a/2 course/2 semester/Algorithms/lab3/Report/Алгоритмы, лаб3, отчет.docx
+++ b/2 course/2 semester/Algorithms/lab3/Report/Алгоритмы, лаб3, отчет.docx
@@ -379,6 +379,69 @@
         <w:lastRenderedPageBreak/>
         <w:t>Текст задания</w:t>
       </w:r>
+    </w:p>
+    <w:p>
+      <w:pPr>
+        <w:rPr>
+          <w:lang w:val="en-US"/>
+        </w:rPr>
+      </w:pPr>
+      <w:r>
+        <w:t>Вариант 3</w:t>
+      </w:r>
+    </w:p>
+    <w:p>
+      <w:pPr>
+        <w:numPr>
+          <w:ilvl w:val="0"/>
+          <w:numId w:val="5"/>
+        </w:numPr>
+        <w:spacing w:after="0" w:line="240" w:lineRule="auto"/>
+        <w:jc w:val="both"/>
+      </w:pPr>
+      <w:r>
+        <w:t xml:space="preserve">А </w:t>
+      </w:r>
+      <w:r>
+        <w:sym w:font="Symbol" w:char="F02D"/>
+      </w:r>
+      <w:r>
+        <w:t xml:space="preserve"> алгоритм Прима, </w:t>
+      </w:r>
+    </w:p>
+    <w:p>
+      <w:pPr>
+        <w:numPr>
+          <w:ilvl w:val="0"/>
+          <w:numId w:val="5"/>
+        </w:numPr>
+        <w:spacing w:after="0" w:line="240" w:lineRule="auto"/>
+        <w:jc w:val="both"/>
+      </w:pPr>
+      <w:r>
+        <w:t xml:space="preserve">В </w:t>
+      </w:r>
+      <w:r>
+        <w:sym w:font="Symbol" w:char="F02D"/>
+      </w:r>
+      <w:r>
+        <w:t xml:space="preserve"> алгоритм </w:t>
+      </w:r>
+      <w:proofErr w:type="spellStart"/>
+      <w:r>
+        <w:t>Краскала</w:t>
+      </w:r>
+      <w:proofErr w:type="spellEnd"/>
+      <w:r>
+        <w:t>;</w:t>
+      </w:r>
+    </w:p>
+    <w:p>
+      <w:pPr>
+        <w:spacing w:after="0" w:line="240" w:lineRule="auto"/>
+        <w:ind w:left="720"/>
+        <w:jc w:val="both"/>
+      </w:pPr>
     </w:p>
     <w:p>
       <w:pPr>
@@ -502,18 +565,13 @@
         <w:t>В</w:t>
       </w:r>
       <w:r>
-        <w:t xml:space="preserve"> алгоритма </w:t>
-      </w:r>
-      <w:proofErr w:type="gramStart"/>
-      <w:r>
-        <w:t xml:space="preserve">В </w:t>
+        <w:t xml:space="preserve"> алгоритма В </w:t>
       </w:r>
       <w:proofErr w:type="spellStart"/>
       <w:r>
         <w:t>в</w:t>
       </w:r>
       <w:proofErr w:type="spellEnd"/>
-      <w:proofErr w:type="gramEnd"/>
       <w:r>
         <w:t xml:space="preserve"> секундах.</w:t>
       </w:r>
@@ -8147,7 +8205,6 @@
           <w:sz w:val="10"/>
           <w:szCs w:val="10"/>
         </w:rPr>
-        <w:lastRenderedPageBreak/>
         <w:tab/>
       </w:r>
       <w:r>
@@ -17895,6 +17952,7 @@
           <w:sz w:val="10"/>
           <w:szCs w:val="10"/>
         </w:rPr>
+        <w:lastRenderedPageBreak/>
         <w:t xml:space="preserve">// </w:t>
       </w:r>
       <w:proofErr w:type="spellStart"/>
@@ -19002,7 +19060,6 @@
           <w:sz w:val="10"/>
           <w:szCs w:val="10"/>
         </w:rPr>
-        <w:lastRenderedPageBreak/>
         <w:tab/>
       </w:r>
       <w:r>
@@ -20017,13 +20074,13 @@
           <w:noProof/>
         </w:rPr>
         <w:drawing>
-          <wp:inline distT="0" distB="0" distL="0" distR="0" wp14:anchorId="0E3342FB" wp14:editId="61AD6AAF">
-            <wp:extent cx="6943725" cy="3905250"/>
-            <wp:effectExtent l="0" t="0" r="9525" b="0"/>
-            <wp:docPr id="1" name="Диаграмма 1">
+          <wp:inline distT="0" distB="0" distL="0" distR="0" wp14:anchorId="4A360A68" wp14:editId="1FE531E5">
+            <wp:extent cx="6645910" cy="2936875"/>
+            <wp:effectExtent l="0" t="0" r="2540" b="15875"/>
+            <wp:docPr id="2" name="Диаграмма 2">
               <a:extLst xmlns:a="http://schemas.openxmlformats.org/drawingml/2006/main">
                 <a:ext uri="{FF2B5EF4-FFF2-40B4-BE49-F238E27FC236}">
-                  <a16:creationId xmlns:a16="http://schemas.microsoft.com/office/drawing/2014/main" id="{6871D368-E449-4229-BD2F-D270ECEC3958}"/>
+                  <a16:creationId xmlns:a16="http://schemas.microsoft.com/office/drawing/2014/main" id="{505BAB6F-9BEB-4C1C-AC9A-119ECDBF306F}"/>
                 </a:ext>
               </a:extLst>
             </wp:docPr>
@@ -20046,8 +20103,6 @@
           <w:szCs w:val="12"/>
         </w:rPr>
       </w:pPr>
-      <w:bookmarkStart w:id="0" w:name="_GoBack"/>
-      <w:bookmarkEnd w:id="0"/>
     </w:p>
     <w:p>
       <w:pPr>
@@ -20148,54 +20203,115 @@
           <w:sz w:val="24"/>
           <w:szCs w:val="24"/>
         </w:rPr>
-        <w:t>, а также проведены эксперименты для сравнения двух алгоритмов с разными значениями параметр</w:t>
+        <w:t>, а также проведены эксперименты для сра</w:t>
       </w:r>
       <w:r>
         <w:rPr>
           <w:sz w:val="24"/>
           <w:szCs w:val="24"/>
         </w:rPr>
-        <w:t>ов графа.</w:t>
-      </w:r>
-    </w:p>
-    <w:p>
-      <w:pPr>
-        <w:spacing w:after="0" w:line="240" w:lineRule="auto"/>
-        <w:jc w:val="both"/>
+        <w:t>внения двух алгоритмов с разным количеством рёбер</w:t>
+      </w:r>
+      <w:r>
         <w:rPr>
           <w:sz w:val="24"/>
           <w:szCs w:val="24"/>
         </w:rPr>
-      </w:pPr>
-      <w:r>
+        <w:t xml:space="preserve"> графа.</w:t>
+      </w:r>
+    </w:p>
+    <w:p>
+      <w:pPr>
+        <w:spacing w:after="0" w:line="240" w:lineRule="auto"/>
+        <w:jc w:val="both"/>
         <w:rPr>
           <w:sz w:val="24"/>
           <w:szCs w:val="24"/>
         </w:rPr>
-        <w:t xml:space="preserve">В ходе эксперимента </w:t>
-      </w:r>
+      </w:pPr>
       <w:r>
         <w:rPr>
           <w:sz w:val="24"/>
           <w:szCs w:val="24"/>
         </w:rPr>
-        <w:t xml:space="preserve">было получено значительное доминирование алгоритма </w:t>
-      </w:r>
-      <w:proofErr w:type="spellStart"/>
+        <w:t xml:space="preserve">В ходе эксперимента </w:t>
+      </w:r>
       <w:r>
         <w:rPr>
           <w:sz w:val="24"/>
           <w:szCs w:val="24"/>
         </w:rPr>
-        <w:t>Крускала</w:t>
-      </w:r>
-      <w:proofErr w:type="spellEnd"/>
+        <w:t>были получены</w:t>
+      </w:r>
       <w:r>
         <w:rPr>
           <w:sz w:val="24"/>
           <w:szCs w:val="24"/>
         </w:rPr>
-        <w:t xml:space="preserve">, особенно при малом количестве ребер. В теории алгоритмы должны работать за схожее время </w:t>
+        <w:t xml:space="preserve"> </w:t>
+      </w:r>
+      <w:r>
+        <w:rPr>
+          <w:sz w:val="24"/>
+          <w:szCs w:val="24"/>
+        </w:rPr>
+        <w:t>неожиданные результаты. При малом количестве рёбер алгоритм</w:t>
+      </w:r>
+      <w:r>
+        <w:rPr>
+          <w:sz w:val="24"/>
+          <w:szCs w:val="24"/>
+        </w:rPr>
+        <w:t xml:space="preserve"> </w:t>
+      </w:r>
+      <w:proofErr w:type="spellStart"/>
+      <w:r>
+        <w:rPr>
+          <w:sz w:val="24"/>
+          <w:szCs w:val="24"/>
+        </w:rPr>
+        <w:t>Крускала</w:t>
+      </w:r>
+      <w:proofErr w:type="spellEnd"/>
+      <w:r>
+        <w:rPr>
+          <w:sz w:val="24"/>
+          <w:szCs w:val="24"/>
+        </w:rPr>
+        <w:t xml:space="preserve"> работает в десятки раз быстрее. Это объясняется не самой лучше реализацией алгоритма </w:t>
+      </w:r>
+      <w:proofErr w:type="spellStart"/>
+      <w:r>
+        <w:rPr>
+          <w:sz w:val="24"/>
+          <w:szCs w:val="24"/>
+        </w:rPr>
+        <w:t>Борувки</w:t>
+      </w:r>
+      <w:proofErr w:type="spellEnd"/>
+      <w:r>
+        <w:rPr>
+          <w:sz w:val="24"/>
+          <w:szCs w:val="24"/>
+        </w:rPr>
+        <w:t>.</w:t>
+      </w:r>
+    </w:p>
+    <w:p>
+      <w:pPr>
+        <w:spacing w:after="0" w:line="240" w:lineRule="auto"/>
+        <w:jc w:val="both"/>
+        <w:rPr>
+          <w:sz w:val="24"/>
+          <w:szCs w:val="24"/>
+        </w:rPr>
+      </w:pPr>
+      <w:r>
+        <w:rPr>
+          <w:sz w:val="24"/>
+          <w:szCs w:val="24"/>
+        </w:rPr>
+        <w:t xml:space="preserve">В теории алгоритмы должны работать за схожее время </w:t>
       </w:r>
       <m:oMath>
         <m:r>
@@ -20310,41 +20426,77 @@
           <w:sz w:val="24"/>
           <w:szCs w:val="24"/>
         </w:rPr>
-        <w:t xml:space="preserve"> был реализован хуже алгоритма </w:t>
-      </w:r>
-      <w:proofErr w:type="spellStart"/>
+        <w:t xml:space="preserve"> был реализован </w:t>
+      </w:r>
       <w:r>
         <w:rPr>
           <w:sz w:val="24"/>
           <w:szCs w:val="24"/>
         </w:rPr>
-        <w:t>Крускала</w:t>
-      </w:r>
-      <w:proofErr w:type="spellEnd"/>
+        <w:t xml:space="preserve">не совсем так, как подразумевает теория, хоть и берет за основу идею этого алгоритма. Особенности реализации алгоритма </w:t>
+      </w:r>
+      <w:proofErr w:type="spellStart"/>
       <w:r>
         <w:rPr>
           <w:sz w:val="24"/>
           <w:szCs w:val="24"/>
         </w:rPr>
-        <w:t xml:space="preserve">. </w:t>
-      </w:r>
-    </w:p>
-    <w:p>
-      <w:pPr>
-        <w:spacing w:after="0" w:line="240" w:lineRule="auto"/>
-        <w:jc w:val="both"/>
+        <w:t>Борувки</w:t>
+      </w:r>
+      <w:proofErr w:type="spellEnd"/>
+      <w:r>
+        <w:rPr>
+          <w:sz w:val="24"/>
+          <w:szCs w:val="24"/>
+        </w:rPr>
+        <w:t xml:space="preserve"> таким образом позволили находить минимальное </w:t>
+      </w:r>
+      <w:proofErr w:type="spellStart"/>
+      <w:r>
+        <w:rPr>
+          <w:sz w:val="24"/>
+          <w:szCs w:val="24"/>
+        </w:rPr>
+        <w:t>остовное</w:t>
+      </w:r>
+      <w:proofErr w:type="spellEnd"/>
+      <w:r>
+        <w:rPr>
+          <w:sz w:val="24"/>
+          <w:szCs w:val="24"/>
+        </w:rPr>
+        <w:t xml:space="preserve"> дерево значительно быстрее, чем алгоритм </w:t>
+      </w:r>
+      <w:proofErr w:type="spellStart"/>
+      <w:r>
+        <w:rPr>
+          <w:sz w:val="24"/>
+          <w:szCs w:val="24"/>
+        </w:rPr>
+        <w:t>Борувки</w:t>
+      </w:r>
+      <w:proofErr w:type="spellEnd"/>
+      <w:r>
+        <w:rPr>
+          <w:sz w:val="24"/>
+          <w:szCs w:val="24"/>
+        </w:rPr>
+        <w:t xml:space="preserve">, при количестве рёбер больше </w:t>
+      </w:r>
+      <w:r>
         <w:rPr>
           <w:sz w:val="24"/>
           <w:szCs w:val="24"/>
           <w:lang w:val="en-US"/>
         </w:rPr>
-      </w:pPr>
+        <w:t xml:space="preserve">3’600’000. </w:t>
+      </w:r>
       <w:r>
         <w:rPr>
           <w:sz w:val="24"/>
           <w:szCs w:val="24"/>
         </w:rPr>
-        <w:t xml:space="preserve">Реализация алгоритма </w:t>
+        <w:t xml:space="preserve">Алгоритма </w:t>
       </w:r>
       <w:proofErr w:type="spellStart"/>
       <w:r>
@@ -20352,7 +20504,7 @@
           <w:sz w:val="24"/>
           <w:szCs w:val="24"/>
         </w:rPr>
-        <w:t>Крускала</w:t>
+        <w:t>Борувки</w:t>
       </w:r>
       <w:proofErr w:type="spellEnd"/>
       <w:r>
@@ -20360,16 +20512,52 @@
           <w:sz w:val="24"/>
           <w:szCs w:val="24"/>
         </w:rPr>
-        <w:t xml:space="preserve"> вызвала меньше проблем, чем реализация алгоритма </w:t>
-      </w:r>
-      <w:proofErr w:type="spellStart"/>
-      <w:r>
+        <w:t xml:space="preserve"> работает быстрее в подавляющем количестве случаев при большом количестве ребер.</w:t>
+      </w:r>
+    </w:p>
+    <w:p>
+      <w:pPr>
+        <w:spacing w:after="0" w:line="240" w:lineRule="auto"/>
+        <w:jc w:val="both"/>
         <w:rPr>
           <w:sz w:val="24"/>
           <w:szCs w:val="24"/>
+          <w:lang w:val="en-US"/>
+        </w:rPr>
+      </w:pPr>
+      <w:r>
+        <w:rPr>
+          <w:sz w:val="24"/>
+          <w:szCs w:val="24"/>
+        </w:rPr>
+        <w:t xml:space="preserve">Реализация алгоритма </w:t>
+      </w:r>
+      <w:proofErr w:type="spellStart"/>
+      <w:r>
+        <w:rPr>
+          <w:sz w:val="24"/>
+          <w:szCs w:val="24"/>
+        </w:rPr>
+        <w:t>Крускала</w:t>
+      </w:r>
+      <w:proofErr w:type="spellEnd"/>
+      <w:r>
+        <w:rPr>
+          <w:sz w:val="24"/>
+          <w:szCs w:val="24"/>
+        </w:rPr>
+        <w:t xml:space="preserve"> вызвала меньше проблем, чем реализация алгоритма </w:t>
+      </w:r>
+      <w:proofErr w:type="spellStart"/>
+      <w:r>
+        <w:rPr>
+          <w:sz w:val="24"/>
+          <w:szCs w:val="24"/>
         </w:rPr>
         <w:t>Борувки</w:t>
       </w:r>
+      <w:bookmarkStart w:id="0" w:name="_GoBack"/>
+      <w:bookmarkEnd w:id="0"/>
       <w:proofErr w:type="spellEnd"/>
       <w:r>
         <w:rPr>
@@ -20542,6 +20730,146 @@
     </w:lvl>
   </w:abstractNum>
   <w:abstractNum w:abstractNumId="1" w15:restartNumberingAfterBreak="0">
+    <w:nsid w:val="17FD7249"/>
+    <w:multiLevelType w:val="hybridMultilevel"/>
+    <w:tmpl w:val="37180424"/>
+    <w:lvl w:ilvl="0" w:tplc="FFFFFFFF">
+      <w:start w:val="1"/>
+      <w:numFmt w:val="bullet"/>
+      <w:lvlText w:val=""/>
+      <w:lvlJc w:val="left"/>
+      <w:pPr>
+        <w:tabs>
+          <w:tab w:val="num" w:pos="720"/>
+        </w:tabs>
+        <w:ind w:left="720" w:hanging="360"/>
+      </w:pPr>
+      <w:rPr>
+        <w:rFonts w:ascii="Symbol" w:hAnsi="Symbol" w:hint="default"/>
+      </w:rPr>
+    </w:lvl>
+    <w:lvl w:ilvl="1" w:tplc="FFFFFFFF" w:tentative="1">
+      <w:start w:val="1"/>
+      <w:numFmt w:val="bullet"/>
+      <w:lvlText w:val="o"/>
+      <w:lvlJc w:val="left"/>
+      <w:pPr>
+        <w:tabs>
+          <w:tab w:val="num" w:pos="1440"/>
+        </w:tabs>
+        <w:ind w:left="1440" w:hanging="360"/>
+      </w:pPr>
+      <w:rPr>
+        <w:rFonts w:ascii="Courier New" w:hAnsi="Courier New" w:hint="default"/>
+      </w:rPr>
+    </w:lvl>
+    <w:lvl w:ilvl="2" w:tplc="FFFFFFFF" w:tentative="1">
+      <w:start w:val="1"/>
+      <w:numFmt w:val="bullet"/>
+      <w:lvlText w:val=""/>
+      <w:lvlJc w:val="left"/>
+      <w:pPr>
+        <w:tabs>
+          <w:tab w:val="num" w:pos="2160"/>
+        </w:tabs>
+        <w:ind w:left="2160" w:hanging="360"/>
+      </w:pPr>
+      <w:rPr>
+        <w:rFonts w:ascii="Wingdings" w:hAnsi="Wingdings" w:hint="default"/>
+      </w:rPr>
+    </w:lvl>
+    <w:lvl w:ilvl="3" w:tplc="FFFFFFFF" w:tentative="1">
+      <w:start w:val="1"/>
+      <w:numFmt w:val="bullet"/>
+      <w:lvlText w:val=""/>
+      <w:lvlJc w:val="left"/>
+      <w:pPr>
+        <w:tabs>
+          <w:tab w:val="num" w:pos="2880"/>
+        </w:tabs>
+        <w:ind w:left="2880" w:hanging="360"/>
+      </w:pPr>
+      <w:rPr>
+        <w:rFonts w:ascii="Symbol" w:hAnsi="Symbol" w:hint="default"/>
+      </w:rPr>
+    </w:lvl>
+    <w:lvl w:ilvl="4" w:tplc="FFFFFFFF" w:tentative="1">
+      <w:start w:val="1"/>
+      <w:numFmt w:val="bullet"/>
+      <w:lvlText w:val="o"/>
+      <w:lvlJc w:val="left"/>
+      <w:pPr>
+        <w:tabs>
+          <w:tab w:val="num" w:pos="3600"/>
+        </w:tabs>
+        <w:ind w:left="3600" w:hanging="360"/>
+      </w:pPr>
+      <w:rPr>
+        <w:rFonts w:ascii="Courier New" w:hAnsi="Courier New" w:hint="default"/>
+      </w:rPr>
+    </w:lvl>
+    <w:lvl w:ilvl="5" w:tplc="FFFFFFFF" w:tentative="1">
+      <w:start w:val="1"/>
+      <w:numFmt w:val="bullet"/>
+      <w:lvlText w:val=""/>
+      <w:lvlJc w:val="left"/>
+      <w:pPr>
+        <w:tabs>
+          <w:tab w:val="num" w:pos="4320"/>
+        </w:tabs>
+        <w:ind w:left="4320" w:hanging="360"/>
+      </w:pPr>
+      <w:rPr>
+        <w:rFonts w:ascii="Wingdings" w:hAnsi="Wingdings" w:hint="default"/>
+      </w:rPr>
+    </w:lvl>
+    <w:lvl w:ilvl="6" w:tplc="FFFFFFFF" w:tentative="1">
+      <w:start w:val="1"/>
+      <w:numFmt w:val="bullet"/>
+      <w:lvlText w:val=""/>
+      <w:lvlJc w:val="left"/>
+      <w:pPr>
+        <w:tabs>
+          <w:tab w:val="num" w:pos="5040"/>
+        </w:tabs>
+        <w:ind w:left="5040" w:hanging="360"/>
+      </w:pPr>
+      <w:rPr>
+        <w:rFonts w:ascii="Symbol" w:hAnsi="Symbol" w:hint="default"/>
+      </w:rPr>
+    </w:lvl>
+    <w:lvl w:ilvl="7" w:tplc="FFFFFFFF" w:tentative="1">
+      <w:start w:val="1"/>
+      <w:numFmt w:val="bullet"/>
+      <w:lvlText w:val="o"/>
+      <w:lvlJc w:val="left"/>
+      <w:pPr>
+        <w:tabs>
+          <w:tab w:val="num" w:pos="5760"/>
+        </w:tabs>
+        <w:ind w:left="5760" w:hanging="360"/>
+      </w:pPr>
+      <w:rPr>
+        <w:rFonts w:ascii="Courier New" w:hAnsi="Courier New" w:hint="default"/>
+      </w:rPr>
+    </w:lvl>
+    <w:lvl w:ilvl="8" w:tplc="FFFFFFFF" w:tentative="1">
+      <w:start w:val="1"/>
+      <w:numFmt w:val="bullet"/>
+      <w:lvlText w:val=""/>
+      <w:lvlJc w:val="left"/>
+      <w:pPr>
+        <w:tabs>
+          <w:tab w:val="num" w:pos="6480"/>
+        </w:tabs>
+        <w:ind w:left="6480" w:hanging="360"/>
+      </w:pPr>
+      <w:rPr>
+        <w:rFonts w:ascii="Wingdings" w:hAnsi="Wingdings" w:hint="default"/>
+      </w:rPr>
+    </w:lvl>
+  </w:abstractNum>
+  <w:abstractNum w:abstractNumId="2" w15:restartNumberingAfterBreak="0">
     <w:nsid w:val="24FA5532"/>
     <w:multiLevelType w:val="multilevel"/>
     <w:tmpl w:val="0419001F"/>
@@ -20654,7 +20982,7 @@
       </w:pPr>
     </w:lvl>
   </w:abstractNum>
-  <w:abstractNum w:abstractNumId="2" w15:restartNumberingAfterBreak="0">
+  <w:abstractNum w:abstractNumId="3" w15:restartNumberingAfterBreak="0">
     <w:nsid w:val="53C023F1"/>
     <w:multiLevelType w:val="multilevel"/>
     <w:tmpl w:val="0419001F"/>
@@ -20767,7 +21095,7 @@
       </w:pPr>
     </w:lvl>
   </w:abstractNum>
-  <w:abstractNum w:abstractNumId="3" w15:restartNumberingAfterBreak="0">
+  <w:abstractNum w:abstractNumId="4" w15:restartNumberingAfterBreak="0">
     <w:nsid w:val="5AA82917"/>
     <w:multiLevelType w:val="singleLevel"/>
     <w:tmpl w:val="04190001"/>
@@ -20788,7 +21116,7 @@
     </w:lvl>
   </w:abstractNum>
   <w:num w:numId="1">
-    <w:abstractNumId w:val="2"/>
+    <w:abstractNumId w:val="3"/>
     <w:lvlOverride w:ilvl="0">
       <w:startOverride w:val="1"/>
     </w:lvlOverride>
@@ -20818,13 +21146,16 @@
     </w:lvlOverride>
   </w:num>
   <w:num w:numId="2">
-    <w:abstractNumId w:val="3"/>
+    <w:abstractNumId w:val="4"/>
   </w:num>
   <w:num w:numId="3">
-    <w:abstractNumId w:val="1"/>
+    <w:abstractNumId w:val="2"/>
   </w:num>
   <w:num w:numId="4">
     <w:abstractNumId w:val="0"/>
+  </w:num>
+  <w:num w:numId="5">
+    <w:abstractNumId w:val="1"/>
   </w:num>
 </w:numbering>
 </file>
@@ -21451,7 +21782,7 @@
             </a:r>
             <a:r>
               <a:rPr lang="ru-RU" baseline="0"/>
-              <a:t> алгоритма Борувки и Крускала</a:t>
+              <a:t> алгоритма Борувки и алгоритма Крускала</a:t>
             </a:r>
             <a:endParaRPr lang="ru-RU"/>
           </a:p>
@@ -21524,618 +21855,618 @@
           </c:marker>
           <c:cat>
             <c:numRef>
-              <c:f>timingsFinal!$A$1:$A$100</c:f>
+              <c:f>timings!$A$1:$A$100</c:f>
               <c:numCache>
                 <c:formatCode>General</c:formatCode>
                 <c:ptCount val="100"/>
                 <c:pt idx="0">
-                  <c:v>10000</c:v>
+                  <c:v>100000</c:v>
                 </c:pt>
                 <c:pt idx="1">
-                  <c:v>20000</c:v>
+                  <c:v>200000</c:v>
                 </c:pt>
                 <c:pt idx="2">
-                  <c:v>30000</c:v>
+                  <c:v>300000</c:v>
                 </c:pt>
                 <c:pt idx="3">
-                  <c:v>40000</c:v>
+                  <c:v>400000</c:v>
                 </c:pt>
                 <c:pt idx="4">
-                  <c:v>50000</c:v>
+                  <c:v>500000</c:v>
                 </c:pt>
                 <c:pt idx="5">
-                  <c:v>60000</c:v>
+                  <c:v>600000</c:v>
                 </c:pt>
                 <c:pt idx="6">
-                  <c:v>70000</c:v>
+                  <c:v>700000</c:v>
                 </c:pt>
                 <c:pt idx="7">
-                  <c:v>80000</c:v>
+                  <c:v>800000</c:v>
                 </c:pt>
                 <c:pt idx="8">
-                  <c:v>90000</c:v>
+                  <c:v>900000</c:v>
                 </c:pt>
                 <c:pt idx="9">
-                  <c:v>100000</c:v>
+                  <c:v>1000000</c:v>
                 </c:pt>
                 <c:pt idx="10">
-                  <c:v>110000</c:v>
+                  <c:v>1100000</c:v>
                 </c:pt>
                 <c:pt idx="11">
-                  <c:v>120000</c:v>
+                  <c:v>1200000</c:v>
                 </c:pt>
                 <c:pt idx="12">
-                  <c:v>130000</c:v>
+                  <c:v>1300000</c:v>
                 </c:pt>
                 <c:pt idx="13">
-                  <c:v>140000</c:v>
+                  <c:v>1400000</c:v>
                 </c:pt>
                 <c:pt idx="14">
-                  <c:v>150000</c:v>
+                  <c:v>1500000</c:v>
                 </c:pt>
                 <c:pt idx="15">
-                  <c:v>160000</c:v>
+                  <c:v>1600000</c:v>
                 </c:pt>
                 <c:pt idx="16">
-                  <c:v>170000</c:v>
+                  <c:v>1700000</c:v>
                 </c:pt>
                 <c:pt idx="17">
-                  <c:v>180000</c:v>
+                  <c:v>1800000</c:v>
                 </c:pt>
                 <c:pt idx="18">
-                  <c:v>190000</c:v>
+                  <c:v>1900000</c:v>
                 </c:pt>
                 <c:pt idx="19">
-                  <c:v>200000</c:v>
+                  <c:v>2000000</c:v>
                 </c:pt>
                 <c:pt idx="20">
-                  <c:v>210000</c:v>
+                  <c:v>2100000</c:v>
                 </c:pt>
                 <c:pt idx="21">
-                  <c:v>220000</c:v>
+                  <c:v>2200000</c:v>
                 </c:pt>
                 <c:pt idx="22">
-                  <c:v>230000</c:v>
+                  <c:v>2300000</c:v>
                 </c:pt>
                 <c:pt idx="23">
-                  <c:v>240000</c:v>
+                  <c:v>2400000</c:v>
                 </c:pt>
                 <c:pt idx="24">
-                  <c:v>250000</c:v>
+                  <c:v>2500000</c:v>
                 </c:pt>
                 <c:pt idx="25">
-                  <c:v>260000</c:v>
+                  <c:v>2600000</c:v>
                 </c:pt>
                 <c:pt idx="26">
-                  <c:v>270000</c:v>
+                  <c:v>2700000</c:v>
                 </c:pt>
                 <c:pt idx="27">
-                  <c:v>280000</c:v>
+                  <c:v>2800000</c:v>
                 </c:pt>
                 <c:pt idx="28">
-                  <c:v>290000</c:v>
+                  <c:v>2900000</c:v>
                 </c:pt>
                 <c:pt idx="29">
-                  <c:v>300000</c:v>
+                  <c:v>3000000</c:v>
                 </c:pt>
                 <c:pt idx="30">
-                  <c:v>310000</c:v>
+                  <c:v>3100000</c:v>
                 </c:pt>
                 <c:pt idx="31">
-                  <c:v>320000</c:v>
+                  <c:v>3200000</c:v>
                 </c:pt>
                 <c:pt idx="32">
-                  <c:v>330000</c:v>
+                  <c:v>3300000</c:v>
                 </c:pt>
                 <c:pt idx="33">
-                  <c:v>340000</c:v>
+                  <c:v>3400000</c:v>
                 </c:pt>
                 <c:pt idx="34">
-                  <c:v>350000</c:v>
+                  <c:v>3500000</c:v>
                 </c:pt>
                 <c:pt idx="35">
-                  <c:v>360000</c:v>
+                  <c:v>3600000</c:v>
                 </c:pt>
                 <c:pt idx="36">
-                  <c:v>370000</c:v>
+                  <c:v>3700000</c:v>
                 </c:pt>
                 <c:pt idx="37">
-                  <c:v>380000</c:v>
+                  <c:v>3800000</c:v>
                 </c:pt>
                 <c:pt idx="38">
-                  <c:v>390000</c:v>
+                  <c:v>3900000</c:v>
                 </c:pt>
                 <c:pt idx="39">
-                  <c:v>400000</c:v>
+                  <c:v>4000000</c:v>
                 </c:pt>
                 <c:pt idx="40">
-                  <c:v>410000</c:v>
+                  <c:v>4100000</c:v>
                 </c:pt>
                 <c:pt idx="41">
-                  <c:v>420000</c:v>
+                  <c:v>4200000</c:v>
                 </c:pt>
                 <c:pt idx="42">
-                  <c:v>430000</c:v>
+                  <c:v>4300000</c:v>
                 </c:pt>
                 <c:pt idx="43">
-                  <c:v>440000</c:v>
+                  <c:v>4400000</c:v>
                 </c:pt>
                 <c:pt idx="44">
-                  <c:v>450000</c:v>
+                  <c:v>4500000</c:v>
                 </c:pt>
                 <c:pt idx="45">
-                  <c:v>460000</c:v>
+                  <c:v>4600000</c:v>
                 </c:pt>
                 <c:pt idx="46">
-                  <c:v>470000</c:v>
+                  <c:v>4700000</c:v>
                 </c:pt>
                 <c:pt idx="47">
-                  <c:v>480000</c:v>
+                  <c:v>4800000</c:v>
                 </c:pt>
                 <c:pt idx="48">
-                  <c:v>490000</c:v>
+                  <c:v>4900000</c:v>
                 </c:pt>
                 <c:pt idx="49">
-                  <c:v>500000</c:v>
+                  <c:v>5000000</c:v>
                 </c:pt>
                 <c:pt idx="50">
-                  <c:v>510000</c:v>
+                  <c:v>5100000</c:v>
                 </c:pt>
                 <c:pt idx="51">
-                  <c:v>520000</c:v>
+                  <c:v>5200000</c:v>
                 </c:pt>
                 <c:pt idx="52">
-                  <c:v>530000</c:v>
+                  <c:v>5300000</c:v>
                 </c:pt>
                 <c:pt idx="53">
-                  <c:v>540000</c:v>
+                  <c:v>5400000</c:v>
                 </c:pt>
                 <c:pt idx="54">
-                  <c:v>550000</c:v>
+                  <c:v>5500000</c:v>
                 </c:pt>
                 <c:pt idx="55">
-                  <c:v>560000</c:v>
+                  <c:v>5600000</c:v>
                 </c:pt>
                 <c:pt idx="56">
-                  <c:v>570000</c:v>
+                  <c:v>5700000</c:v>
                 </c:pt>
                 <c:pt idx="57">
-                  <c:v>580000</c:v>
+                  <c:v>5800000</c:v>
                 </c:pt>
                 <c:pt idx="58">
-                  <c:v>590000</c:v>
+                  <c:v>5900000</c:v>
                 </c:pt>
                 <c:pt idx="59">
-                  <c:v>600000</c:v>
+                  <c:v>6000000</c:v>
                 </c:pt>
                 <c:pt idx="60">
-                  <c:v>610000</c:v>
+                  <c:v>6100000</c:v>
                 </c:pt>
                 <c:pt idx="61">
-                  <c:v>620000</c:v>
+                  <c:v>6200000</c:v>
                 </c:pt>
                 <c:pt idx="62">
-                  <c:v>630000</c:v>
+                  <c:v>6300000</c:v>
                 </c:pt>
                 <c:pt idx="63">
-                  <c:v>640000</c:v>
+                  <c:v>6400000</c:v>
                 </c:pt>
                 <c:pt idx="64">
-                  <c:v>650000</c:v>
+                  <c:v>6500000</c:v>
                 </c:pt>
                 <c:pt idx="65">
-                  <c:v>660000</c:v>
+                  <c:v>6600000</c:v>
                 </c:pt>
                 <c:pt idx="66">
-                  <c:v>670000</c:v>
+                  <c:v>6700000</c:v>
                 </c:pt>
                 <c:pt idx="67">
-                  <c:v>680000</c:v>
+                  <c:v>6800000</c:v>
                 </c:pt>
                 <c:pt idx="68">
-                  <c:v>690000</c:v>
+                  <c:v>6900000</c:v>
                 </c:pt>
                 <c:pt idx="69">
-                  <c:v>700000</c:v>
+                  <c:v>7000000</c:v>
                 </c:pt>
                 <c:pt idx="70">
-                  <c:v>710000</c:v>
+                  <c:v>7100000</c:v>
                 </c:pt>
                 <c:pt idx="71">
-                  <c:v>720000</c:v>
+                  <c:v>7200000</c:v>
                 </c:pt>
                 <c:pt idx="72">
-                  <c:v>730000</c:v>
+                  <c:v>7300000</c:v>
                 </c:pt>
                 <c:pt idx="73">
-                  <c:v>740000</c:v>
+                  <c:v>7400000</c:v>
                 </c:pt>
                 <c:pt idx="74">
-                  <c:v>750000</c:v>
+                  <c:v>7500000</c:v>
                 </c:pt>
                 <c:pt idx="75">
-                  <c:v>760000</c:v>
+                  <c:v>7600000</c:v>
                 </c:pt>
                 <c:pt idx="76">
-                  <c:v>770000</c:v>
+                  <c:v>7700000</c:v>
                 </c:pt>
                 <c:pt idx="77">
-                  <c:v>780000</c:v>
+                  <c:v>7800000</c:v>
                 </c:pt>
                 <c:pt idx="78">
-                  <c:v>790000</c:v>
+                  <c:v>7900000</c:v>
                 </c:pt>
                 <c:pt idx="79">
-                  <c:v>800000</c:v>
+                  <c:v>8000000</c:v>
                 </c:pt>
                 <c:pt idx="80">
-                  <c:v>810000</c:v>
+                  <c:v>8100000</c:v>
                 </c:pt>
                 <c:pt idx="81">
-                  <c:v>820000</c:v>
+                  <c:v>8200000</c:v>
                 </c:pt>
                 <c:pt idx="82">
-                  <c:v>830000</c:v>
+                  <c:v>8300000</c:v>
                 </c:pt>
                 <c:pt idx="83">
-                  <c:v>840000</c:v>
+                  <c:v>8400000</c:v>
                 </c:pt>
                 <c:pt idx="84">
-                  <c:v>850000</c:v>
+                  <c:v>8500000</c:v>
                 </c:pt>
                 <c:pt idx="85">
-                  <c:v>860000</c:v>
+                  <c:v>8600000</c:v>
                 </c:pt>
                 <c:pt idx="86">
-                  <c:v>870000</c:v>
+                  <c:v>8700000</c:v>
                 </c:pt>
                 <c:pt idx="87">
-                  <c:v>880000</c:v>
+                  <c:v>8800000</c:v>
                 </c:pt>
                 <c:pt idx="88">
-                  <c:v>890000</c:v>
+                  <c:v>8900000</c:v>
                 </c:pt>
                 <c:pt idx="89">
-                  <c:v>900000</c:v>
+                  <c:v>9000000</c:v>
                 </c:pt>
                 <c:pt idx="90">
-                  <c:v>910000</c:v>
+                  <c:v>9100000</c:v>
                 </c:pt>
                 <c:pt idx="91">
-                  <c:v>920000</c:v>
+                  <c:v>9200000</c:v>
                 </c:pt>
                 <c:pt idx="92">
-                  <c:v>930000</c:v>
+                  <c:v>9300000</c:v>
                 </c:pt>
                 <c:pt idx="93">
-                  <c:v>940000</c:v>
+                  <c:v>9400000</c:v>
                 </c:pt>
                 <c:pt idx="94">
-                  <c:v>950000</c:v>
+                  <c:v>9500000</c:v>
                 </c:pt>
                 <c:pt idx="95">
-                  <c:v>960000</c:v>
+                  <c:v>9600000</c:v>
                 </c:pt>
                 <c:pt idx="96">
-                  <c:v>970000</c:v>
+                  <c:v>9700000</c:v>
                 </c:pt>
                 <c:pt idx="97">
-                  <c:v>980000</c:v>
+                  <c:v>9800000</c:v>
                 </c:pt>
                 <c:pt idx="98">
-                  <c:v>990000</c:v>
+                  <c:v>9900000</c:v>
                 </c:pt>
                 <c:pt idx="99">
-                  <c:v>1000000</c:v>
+                  <c:v>10000000</c:v>
                 </c:pt>
               </c:numCache>
             </c:numRef>
           </c:cat>
           <c:val>
             <c:numRef>
-              <c:f>timingsFinal!$B$1:$B$100</c:f>
+              <c:f>timings!$B$1:$B$100</c:f>
               <c:numCache>
                 <c:formatCode>General</c:formatCode>
                 <c:ptCount val="100"/>
                 <c:pt idx="0">
-                  <c:v>636.04200000000003</c:v>
+                  <c:v>694.61800000000005</c:v>
                 </c:pt>
                 <c:pt idx="1">
-                  <c:v>656.56399999999996</c:v>
+                  <c:v>701.75099999999998</c:v>
                 </c:pt>
                 <c:pt idx="2">
-                  <c:v>687.91399999999999</c:v>
+                  <c:v>750.69399999999996</c:v>
                 </c:pt>
                 <c:pt idx="3">
-                  <c:v>682.97900000000004</c:v>
+                  <c:v>737.27700000000004</c:v>
                 </c:pt>
                 <c:pt idx="4">
-                  <c:v>703.08399999999995</c:v>
+                  <c:v>756.29300000000001</c:v>
                 </c:pt>
                 <c:pt idx="5">
-                  <c:v>707.46799999999996</c:v>
+                  <c:v>782.923</c:v>
                 </c:pt>
                 <c:pt idx="6">
-                  <c:v>692.71900000000005</c:v>
+                  <c:v>830.452</c:v>
                 </c:pt>
                 <c:pt idx="7">
-                  <c:v>697.80100000000004</c:v>
+                  <c:v>823.79200000000003</c:v>
                 </c:pt>
                 <c:pt idx="8">
-                  <c:v>693.87199999999996</c:v>
+                  <c:v>796.67700000000002</c:v>
                 </c:pt>
                 <c:pt idx="9">
-                  <c:v>699.14800000000002</c:v>
+                  <c:v>905.47</c:v>
                 </c:pt>
                 <c:pt idx="10">
-                  <c:v>683.76199999999994</c:v>
+                  <c:v>902.48599999999999</c:v>
                 </c:pt>
                 <c:pt idx="11">
-                  <c:v>730.16899999999998</c:v>
+                  <c:v>1024.5899999999999</c:v>
                 </c:pt>
                 <c:pt idx="12">
-                  <c:v>702.64400000000001</c:v>
+                  <c:v>909.68200000000002</c:v>
                 </c:pt>
                 <c:pt idx="13">
-                  <c:v>686.96699999999998</c:v>
+                  <c:v>1079.95</c:v>
                 </c:pt>
                 <c:pt idx="14">
-                  <c:v>712.38599999999997</c:v>
+                  <c:v>1107.0999999999999</c:v>
                 </c:pt>
                 <c:pt idx="15">
-                  <c:v>707.61</c:v>
+                  <c:v>980.10299999999995</c:v>
                 </c:pt>
                 <c:pt idx="16">
-                  <c:v>731.37199999999996</c:v>
+                  <c:v>920.98800000000006</c:v>
                 </c:pt>
                 <c:pt idx="17">
-                  <c:v>714.04899999999998</c:v>
+                  <c:v>1003.7</c:v>
                 </c:pt>
                 <c:pt idx="18">
-                  <c:v>782.78099999999995</c:v>
+                  <c:v>919.48</c:v>
                 </c:pt>
                 <c:pt idx="19">
-                  <c:v>723.81100000000004</c:v>
+                  <c:v>978.80200000000002</c:v>
                 </c:pt>
                 <c:pt idx="20">
-                  <c:v>715.69899999999996</c:v>
+                  <c:v>1101.3399999999999</c:v>
                 </c:pt>
                 <c:pt idx="21">
-                  <c:v>700.06899999999996</c:v>
+                  <c:v>1099.6600000000001</c:v>
                 </c:pt>
                 <c:pt idx="22">
-                  <c:v>747.173</c:v>
+                  <c:v>1111.8699999999999</c:v>
                 </c:pt>
                 <c:pt idx="23">
-                  <c:v>728.904</c:v>
+                  <c:v>1146.8599999999999</c:v>
                 </c:pt>
                 <c:pt idx="24">
-                  <c:v>704.56500000000005</c:v>
+                  <c:v>1081.5899999999999</c:v>
                 </c:pt>
                 <c:pt idx="25">
-                  <c:v>719.96500000000003</c:v>
+                  <c:v>922.83600000000001</c:v>
                 </c:pt>
                 <c:pt idx="26">
-                  <c:v>760.39099999999996</c:v>
+                  <c:v>1339.29</c:v>
                 </c:pt>
                 <c:pt idx="27">
-                  <c:v>719.95500000000004</c:v>
+                  <c:v>908.79300000000001</c:v>
                 </c:pt>
                 <c:pt idx="28">
-                  <c:v>766.35900000000004</c:v>
+                  <c:v>1142.56</c:v>
                 </c:pt>
                 <c:pt idx="29">
-                  <c:v>745.00900000000001</c:v>
+                  <c:v>1036.1400000000001</c:v>
                 </c:pt>
                 <c:pt idx="30">
-                  <c:v>719.46100000000001</c:v>
+                  <c:v>1507.15</c:v>
                 </c:pt>
                 <c:pt idx="31">
-                  <c:v>717.40499999999997</c:v>
+                  <c:v>1404.59</c:v>
                 </c:pt>
                 <c:pt idx="32">
-                  <c:v>731.38499999999999</c:v>
+                  <c:v>1431.77</c:v>
                 </c:pt>
                 <c:pt idx="33">
-                  <c:v>765.40200000000004</c:v>
+                  <c:v>1291.95</c:v>
                 </c:pt>
                 <c:pt idx="34">
-                  <c:v>757.95399999999995</c:v>
+                  <c:v>1391.49</c:v>
                 </c:pt>
                 <c:pt idx="35">
-                  <c:v>720.327</c:v>
+                  <c:v>2226.9899999999998</c:v>
                 </c:pt>
                 <c:pt idx="36">
-                  <c:v>716.86800000000005</c:v>
+                  <c:v>1050.58</c:v>
                 </c:pt>
                 <c:pt idx="37">
-                  <c:v>768.74599999999998</c:v>
+                  <c:v>1502.99</c:v>
                 </c:pt>
                 <c:pt idx="38">
-                  <c:v>753.71299999999997</c:v>
+                  <c:v>1162.92</c:v>
                 </c:pt>
                 <c:pt idx="39">
-                  <c:v>761.65099999999995</c:v>
+                  <c:v>1528.58</c:v>
                 </c:pt>
                 <c:pt idx="40">
-                  <c:v>729.01199999999994</c:v>
+                  <c:v>1094.8</c:v>
                 </c:pt>
                 <c:pt idx="41">
-                  <c:v>818.18</c:v>
+                  <c:v>1142.1600000000001</c:v>
                 </c:pt>
                 <c:pt idx="42">
-                  <c:v>698.05200000000002</c:v>
+                  <c:v>1461.12</c:v>
                 </c:pt>
                 <c:pt idx="43">
-                  <c:v>727.32799999999997</c:v>
+                  <c:v>1347.81</c:v>
                 </c:pt>
                 <c:pt idx="44">
-                  <c:v>724.91700000000003</c:v>
+                  <c:v>1341.61</c:v>
                 </c:pt>
                 <c:pt idx="45">
-                  <c:v>738.68299999999999</c:v>
+                  <c:v>1164.6400000000001</c:v>
                 </c:pt>
                 <c:pt idx="46">
-                  <c:v>777.85699999999997</c:v>
+                  <c:v>1234.83</c:v>
                 </c:pt>
                 <c:pt idx="47">
-                  <c:v>794.077</c:v>
+                  <c:v>1686.07</c:v>
                 </c:pt>
                 <c:pt idx="48">
-                  <c:v>756.05200000000002</c:v>
+                  <c:v>1533.66</c:v>
                 </c:pt>
                 <c:pt idx="49">
-                  <c:v>789.00599999999997</c:v>
+                  <c:v>1732.64</c:v>
                 </c:pt>
                 <c:pt idx="50">
-                  <c:v>788.07399999999996</c:v>
+                  <c:v>1860.28</c:v>
                 </c:pt>
                 <c:pt idx="51">
-                  <c:v>766.12900000000002</c:v>
+                  <c:v>1824.13</c:v>
                 </c:pt>
                 <c:pt idx="52">
-                  <c:v>741.73500000000001</c:v>
+                  <c:v>2046.7</c:v>
                 </c:pt>
                 <c:pt idx="53">
-                  <c:v>782.50099999999998</c:v>
+                  <c:v>2078.17</c:v>
                 </c:pt>
                 <c:pt idx="54">
-                  <c:v>768.98699999999997</c:v>
+                  <c:v>1688.76</c:v>
                 </c:pt>
                 <c:pt idx="55">
-                  <c:v>745.09500000000003</c:v>
+                  <c:v>2137.16</c:v>
                 </c:pt>
                 <c:pt idx="56">
-                  <c:v>787.44</c:v>
+                  <c:v>2210.6999999999998</c:v>
                 </c:pt>
                 <c:pt idx="57">
-                  <c:v>749.52200000000005</c:v>
+                  <c:v>1422.81</c:v>
                 </c:pt>
                 <c:pt idx="58">
-                  <c:v>765.77700000000004</c:v>
+                  <c:v>1223.21</c:v>
                 </c:pt>
                 <c:pt idx="59">
-                  <c:v>853.73900000000003</c:v>
+                  <c:v>1704.57</c:v>
                 </c:pt>
                 <c:pt idx="60">
-                  <c:v>760.947</c:v>
+                  <c:v>2102.56</c:v>
                 </c:pt>
                 <c:pt idx="61">
-                  <c:v>844.40800000000002</c:v>
+                  <c:v>1373.38</c:v>
                 </c:pt>
                 <c:pt idx="62">
-                  <c:v>747.99099999999999</c:v>
+                  <c:v>1655.15</c:v>
                 </c:pt>
                 <c:pt idx="63">
-                  <c:v>905.77599999999995</c:v>
+                  <c:v>1760.1</c:v>
                 </c:pt>
                 <c:pt idx="64">
-                  <c:v>728.84500000000003</c:v>
+                  <c:v>2111.2600000000002</c:v>
                 </c:pt>
                 <c:pt idx="65">
-                  <c:v>860.03899999999999</c:v>
+                  <c:v>2477.8000000000002</c:v>
                 </c:pt>
                 <c:pt idx="66">
-                  <c:v>826.09100000000001</c:v>
+                  <c:v>1931.49</c:v>
                 </c:pt>
                 <c:pt idx="67">
-                  <c:v>854.68100000000004</c:v>
+                  <c:v>1887.24</c:v>
                 </c:pt>
                 <c:pt idx="68">
-                  <c:v>836.57600000000002</c:v>
+                  <c:v>2660.13</c:v>
                 </c:pt>
                 <c:pt idx="69">
-                  <c:v>890.41600000000005</c:v>
+                  <c:v>1595.23</c:v>
                 </c:pt>
                 <c:pt idx="70">
-                  <c:v>809.774</c:v>
+                  <c:v>1865.92</c:v>
                 </c:pt>
                 <c:pt idx="71">
-                  <c:v>808.45899999999995</c:v>
+                  <c:v>1566.57</c:v>
                 </c:pt>
                 <c:pt idx="72">
-                  <c:v>861.39400000000001</c:v>
+                  <c:v>1959.95</c:v>
                 </c:pt>
                 <c:pt idx="73">
-                  <c:v>754.06</c:v>
+                  <c:v>1990.9</c:v>
                 </c:pt>
                 <c:pt idx="74">
-                  <c:v>761.87099999999998</c:v>
+                  <c:v>2953.78</c:v>
                 </c:pt>
                 <c:pt idx="75">
-                  <c:v>803.68600000000004</c:v>
+                  <c:v>2604.89</c:v>
                 </c:pt>
                 <c:pt idx="76">
-                  <c:v>856.87400000000002</c:v>
+                  <c:v>2393.38</c:v>
                 </c:pt>
                 <c:pt idx="77">
-                  <c:v>772.33799999999997</c:v>
+                  <c:v>2681.51</c:v>
                 </c:pt>
                 <c:pt idx="78">
-                  <c:v>775.35400000000004</c:v>
+                  <c:v>1707.39</c:v>
                 </c:pt>
                 <c:pt idx="79">
-                  <c:v>887.95</c:v>
+                  <c:v>2922.36</c:v>
                 </c:pt>
                 <c:pt idx="80">
-                  <c:v>793.452</c:v>
+                  <c:v>4257.55</c:v>
                 </c:pt>
                 <c:pt idx="81">
-                  <c:v>843.69</c:v>
+                  <c:v>2109.6799999999998</c:v>
                 </c:pt>
                 <c:pt idx="82">
-                  <c:v>803.31500000000005</c:v>
+                  <c:v>2110.34</c:v>
                 </c:pt>
                 <c:pt idx="83">
-                  <c:v>756.71199999999999</c:v>
+                  <c:v>2071.02</c:v>
                 </c:pt>
                 <c:pt idx="84">
-                  <c:v>953.30100000000004</c:v>
+                  <c:v>2015.42</c:v>
                 </c:pt>
                 <c:pt idx="85">
-                  <c:v>789.62800000000004</c:v>
+                  <c:v>2472.9</c:v>
                 </c:pt>
                 <c:pt idx="86">
-                  <c:v>904.67</c:v>
+                  <c:v>2153.77</c:v>
                 </c:pt>
                 <c:pt idx="87">
-                  <c:v>930.37699999999995</c:v>
+                  <c:v>2279.31</c:v>
                 </c:pt>
                 <c:pt idx="88">
-                  <c:v>780.95100000000002</c:v>
+                  <c:v>3638.49</c:v>
                 </c:pt>
                 <c:pt idx="89">
-                  <c:v>998.67399999999998</c:v>
+                  <c:v>2301.6799999999998</c:v>
                 </c:pt>
                 <c:pt idx="90">
-                  <c:v>819.98599999999999</c:v>
+                  <c:v>2072.34</c:v>
                 </c:pt>
                 <c:pt idx="91">
-                  <c:v>893.36800000000005</c:v>
+                  <c:v>2401.88</c:v>
                 </c:pt>
                 <c:pt idx="92">
-                  <c:v>785.41499999999996</c:v>
+                  <c:v>2807.51</c:v>
                 </c:pt>
                 <c:pt idx="93">
-                  <c:v>902.57299999999998</c:v>
+                  <c:v>2118.35</c:v>
                 </c:pt>
                 <c:pt idx="94">
-                  <c:v>910.39400000000001</c:v>
+                  <c:v>2979.38</c:v>
                 </c:pt>
                 <c:pt idx="95">
-                  <c:v>901.91399999999999</c:v>
+                  <c:v>2447.86</c:v>
                 </c:pt>
                 <c:pt idx="96">
-                  <c:v>777.65499999999997</c:v>
+                  <c:v>4194.84</c:v>
                 </c:pt>
                 <c:pt idx="97">
-                  <c:v>822.68499999999995</c:v>
+                  <c:v>2726.46</c:v>
                 </c:pt>
                 <c:pt idx="98">
-                  <c:v>917.702</c:v>
+                  <c:v>3209.46</c:v>
                 </c:pt>
                 <c:pt idx="99">
-                  <c:v>803.13900000000001</c:v>
+                  <c:v>3579.09</c:v>
                 </c:pt>
               </c:numCache>
             </c:numRef>
@@ -22143,7 +22474,7 @@
           <c:smooth val="0"/>
           <c:extLst>
             <c:ext xmlns:c16="http://schemas.microsoft.com/office/drawing/2014/chart" uri="{C3380CC4-5D6E-409C-BE32-E72D297353CC}">
-              <c16:uniqueId val="{00000000-FBA5-4573-BA2B-845BDF8A10A0}"/>
+              <c16:uniqueId val="{00000000-2224-4711-9D8C-4DFD4F23D50A}"/>
             </c:ext>
           </c:extLst>
         </c:ser>
@@ -22179,618 +22510,618 @@
           </c:marker>
           <c:cat>
             <c:numRef>
-              <c:f>timingsFinal!$A$1:$A$100</c:f>
+              <c:f>timings!$A$1:$A$100</c:f>
               <c:numCache>
                 <c:formatCode>General</c:formatCode>
                 <c:ptCount val="100"/>
                 <c:pt idx="0">
-                  <c:v>10000</c:v>
+                  <c:v>100000</c:v>
                 </c:pt>
                 <c:pt idx="1">
-                  <c:v>20000</c:v>
+                  <c:v>200000</c:v>
                 </c:pt>
                 <c:pt idx="2">
-                  <c:v>30000</c:v>
+                  <c:v>300000</c:v>
                 </c:pt>
                 <c:pt idx="3">
-                  <c:v>40000</c:v>
+                  <c:v>400000</c:v>
                 </c:pt>
                 <c:pt idx="4">
-                  <c:v>50000</c:v>
+                  <c:v>500000</c:v>
                 </c:pt>
                 <c:pt idx="5">
-                  <c:v>60000</c:v>
+                  <c:v>600000</c:v>
                 </c:pt>
                 <c:pt idx="6">
-                  <c:v>70000</c:v>
+                  <c:v>700000</c:v>
                 </c:pt>
                 <c:pt idx="7">
-                  <c:v>80000</c:v>
+                  <c:v>800000</c:v>
                 </c:pt>
                 <c:pt idx="8">
-                  <c:v>90000</c:v>
+                  <c:v>900000</c:v>
                 </c:pt>
                 <c:pt idx="9">
-                  <c:v>100000</c:v>
+                  <c:v>1000000</c:v>
                 </c:pt>
                 <c:pt idx="10">
-                  <c:v>110000</c:v>
+                  <c:v>1100000</c:v>
                 </c:pt>
                 <c:pt idx="11">
-                  <c:v>120000</c:v>
+                  <c:v>1200000</c:v>
                 </c:pt>
                 <c:pt idx="12">
-                  <c:v>130000</c:v>
+                  <c:v>1300000</c:v>
                 </c:pt>
                 <c:pt idx="13">
-                  <c:v>140000</c:v>
+                  <c:v>1400000</c:v>
                 </c:pt>
                 <c:pt idx="14">
-                  <c:v>150000</c:v>
+                  <c:v>1500000</c:v>
                 </c:pt>
                 <c:pt idx="15">
-                  <c:v>160000</c:v>
+                  <c:v>1600000</c:v>
                 </c:pt>
                 <c:pt idx="16">
-                  <c:v>170000</c:v>
+                  <c:v>1700000</c:v>
                 </c:pt>
                 <c:pt idx="17">
-                  <c:v>180000</c:v>
+                  <c:v>1800000</c:v>
                 </c:pt>
                 <c:pt idx="18">
-                  <c:v>190000</c:v>
+                  <c:v>1900000</c:v>
                 </c:pt>
                 <c:pt idx="19">
-                  <c:v>200000</c:v>
+                  <c:v>2000000</c:v>
                 </c:pt>
                 <c:pt idx="20">
-                  <c:v>210000</c:v>
+                  <c:v>2100000</c:v>
                 </c:pt>
                 <c:pt idx="21">
-                  <c:v>220000</c:v>
+                  <c:v>2200000</c:v>
                 </c:pt>
                 <c:pt idx="22">
-                  <c:v>230000</c:v>
+                  <c:v>2300000</c:v>
                 </c:pt>
                 <c:pt idx="23">
-                  <c:v>240000</c:v>
+                  <c:v>2400000</c:v>
                 </c:pt>
                 <c:pt idx="24">
-                  <c:v>250000</c:v>
+                  <c:v>2500000</c:v>
                 </c:pt>
                 <c:pt idx="25">
-                  <c:v>260000</c:v>
+                  <c:v>2600000</c:v>
                 </c:pt>
                 <c:pt idx="26">
-                  <c:v>270000</c:v>
+                  <c:v>2700000</c:v>
                 </c:pt>
                 <c:pt idx="27">
-                  <c:v>280000</c:v>
+                  <c:v>2800000</c:v>
                 </c:pt>
                 <c:pt idx="28">
-                  <c:v>290000</c:v>
+                  <c:v>2900000</c:v>
                 </c:pt>
                 <c:pt idx="29">
-                  <c:v>300000</c:v>
+                  <c:v>3000000</c:v>
                 </c:pt>
                 <c:pt idx="30">
-                  <c:v>310000</c:v>
+                  <c:v>3100000</c:v>
                 </c:pt>
                 <c:pt idx="31">
-                  <c:v>320000</c:v>
+                  <c:v>3200000</c:v>
                 </c:pt>
                 <c:pt idx="32">
-                  <c:v>330000</c:v>
+                  <c:v>3300000</c:v>
                 </c:pt>
                 <c:pt idx="33">
-                  <c:v>340000</c:v>
+                  <c:v>3400000</c:v>
                 </c:pt>
                 <c:pt idx="34">
-                  <c:v>350000</c:v>
+                  <c:v>3500000</c:v>
                 </c:pt>
                 <c:pt idx="35">
-                  <c:v>360000</c:v>
+                  <c:v>3600000</c:v>
                 </c:pt>
                 <c:pt idx="36">
-                  <c:v>370000</c:v>
+                  <c:v>3700000</c:v>
                 </c:pt>
                 <c:pt idx="37">
-                  <c:v>380000</c:v>
+                  <c:v>3800000</c:v>
                 </c:pt>
                 <c:pt idx="38">
-                  <c:v>390000</c:v>
+                  <c:v>3900000</c:v>
                 </c:pt>
                 <c:pt idx="39">
-                  <c:v>400000</c:v>
+                  <c:v>4000000</c:v>
                 </c:pt>
                 <c:pt idx="40">
-                  <c:v>410000</c:v>
+                  <c:v>4100000</c:v>
                 </c:pt>
                 <c:pt idx="41">
-                  <c:v>420000</c:v>
+                  <c:v>4200000</c:v>
                 </c:pt>
                 <c:pt idx="42">
-                  <c:v>430000</c:v>
+                  <c:v>4300000</c:v>
                 </c:pt>
                 <c:pt idx="43">
-                  <c:v>440000</c:v>
+                  <c:v>4400000</c:v>
                 </c:pt>
                 <c:pt idx="44">
-                  <c:v>450000</c:v>
+                  <c:v>4500000</c:v>
                 </c:pt>
                 <c:pt idx="45">
-                  <c:v>460000</c:v>
+                  <c:v>4600000</c:v>
                 </c:pt>
                 <c:pt idx="46">
-                  <c:v>470000</c:v>
+                  <c:v>4700000</c:v>
                 </c:pt>
                 <c:pt idx="47">
-                  <c:v>480000</c:v>
+                  <c:v>4800000</c:v>
                 </c:pt>
                 <c:pt idx="48">
-                  <c:v>490000</c:v>
+                  <c:v>4900000</c:v>
                 </c:pt>
                 <c:pt idx="49">
-                  <c:v>500000</c:v>
+                  <c:v>5000000</c:v>
                 </c:pt>
                 <c:pt idx="50">
-                  <c:v>510000</c:v>
+                  <c:v>5100000</c:v>
                 </c:pt>
                 <c:pt idx="51">
-                  <c:v>520000</c:v>
+                  <c:v>5200000</c:v>
                 </c:pt>
                 <c:pt idx="52">
-                  <c:v>530000</c:v>
+                  <c:v>5300000</c:v>
                 </c:pt>
                 <c:pt idx="53">
-                  <c:v>540000</c:v>
+                  <c:v>5400000</c:v>
                 </c:pt>
                 <c:pt idx="54">
-                  <c:v>550000</c:v>
+                  <c:v>5500000</c:v>
                 </c:pt>
                 <c:pt idx="55">
-                  <c:v>560000</c:v>
+                  <c:v>5600000</c:v>
                 </c:pt>
                 <c:pt idx="56">
-                  <c:v>570000</c:v>
+                  <c:v>5700000</c:v>
                 </c:pt>
                 <c:pt idx="57">
-                  <c:v>580000</c:v>
+                  <c:v>5800000</c:v>
                 </c:pt>
                 <c:pt idx="58">
-                  <c:v>590000</c:v>
+                  <c:v>5900000</c:v>
                 </c:pt>
                 <c:pt idx="59">
-                  <c:v>600000</c:v>
+                  <c:v>6000000</c:v>
                 </c:pt>
                 <c:pt idx="60">
-                  <c:v>610000</c:v>
+                  <c:v>6100000</c:v>
                 </c:pt>
                 <c:pt idx="61">
-                  <c:v>620000</c:v>
+                  <c:v>6200000</c:v>
                 </c:pt>
                 <c:pt idx="62">
-                  <c:v>630000</c:v>
+                  <c:v>6300000</c:v>
                 </c:pt>
                 <c:pt idx="63">
-                  <c:v>640000</c:v>
+                  <c:v>6400000</c:v>
                 </c:pt>
                 <c:pt idx="64">
-                  <c:v>650000</c:v>
+                  <c:v>6500000</c:v>
                 </c:pt>
                 <c:pt idx="65">
-                  <c:v>660000</c:v>
+                  <c:v>6600000</c:v>
                 </c:pt>
                 <c:pt idx="66">
-                  <c:v>670000</c:v>
+                  <c:v>6700000</c:v>
                 </c:pt>
                 <c:pt idx="67">
-                  <c:v>680000</c:v>
+                  <c:v>6800000</c:v>
                 </c:pt>
                 <c:pt idx="68">
-                  <c:v>690000</c:v>
+                  <c:v>6900000</c:v>
                 </c:pt>
                 <c:pt idx="69">
-                  <c:v>700000</c:v>
+                  <c:v>7000000</c:v>
                 </c:pt>
                 <c:pt idx="70">
-                  <c:v>710000</c:v>
+                  <c:v>7100000</c:v>
                 </c:pt>
                 <c:pt idx="71">
-                  <c:v>720000</c:v>
+                  <c:v>7200000</c:v>
                 </c:pt>
                 <c:pt idx="72">
-                  <c:v>730000</c:v>
+                  <c:v>7300000</c:v>
                 </c:pt>
                 <c:pt idx="73">
-                  <c:v>740000</c:v>
+                  <c:v>7400000</c:v>
                 </c:pt>
                 <c:pt idx="74">
-                  <c:v>750000</c:v>
+                  <c:v>7500000</c:v>
                 </c:pt>
                 <c:pt idx="75">
-                  <c:v>760000</c:v>
+                  <c:v>7600000</c:v>
                 </c:pt>
                 <c:pt idx="76">
-                  <c:v>770000</c:v>
+                  <c:v>7700000</c:v>
                 </c:pt>
                 <c:pt idx="77">
-                  <c:v>780000</c:v>
+                  <c:v>7800000</c:v>
                 </c:pt>
                 <c:pt idx="78">
-                  <c:v>790000</c:v>
+                  <c:v>7900000</c:v>
                 </c:pt>
                 <c:pt idx="79">
-                  <c:v>800000</c:v>
+                  <c:v>8000000</c:v>
                 </c:pt>
                 <c:pt idx="80">
-                  <c:v>810000</c:v>
+                  <c:v>8100000</c:v>
                 </c:pt>
                 <c:pt idx="81">
-                  <c:v>820000</c:v>
+                  <c:v>8200000</c:v>
                 </c:pt>
                 <c:pt idx="82">
-                  <c:v>830000</c:v>
+                  <c:v>8300000</c:v>
                 </c:pt>
                 <c:pt idx="83">
-                  <c:v>840000</c:v>
+                  <c:v>8400000</c:v>
                 </c:pt>
                 <c:pt idx="84">
-                  <c:v>850000</c:v>
+                  <c:v>8500000</c:v>
                 </c:pt>
                 <c:pt idx="85">
-                  <c:v>860000</c:v>
+                  <c:v>8600000</c:v>
                 </c:pt>
                 <c:pt idx="86">
-                  <c:v>870000</c:v>
+                  <c:v>8700000</c:v>
                 </c:pt>
                 <c:pt idx="87">
-                  <c:v>880000</c:v>
+                  <c:v>8800000</c:v>
                 </c:pt>
                 <c:pt idx="88">
-                  <c:v>890000</c:v>
+                  <c:v>8900000</c:v>
                 </c:pt>
                 <c:pt idx="89">
-                  <c:v>900000</c:v>
+                  <c:v>9000000</c:v>
                 </c:pt>
                 <c:pt idx="90">
-                  <c:v>910000</c:v>
+                  <c:v>9100000</c:v>
                 </c:pt>
                 <c:pt idx="91">
-                  <c:v>920000</c:v>
+                  <c:v>9200000</c:v>
                 </c:pt>
                 <c:pt idx="92">
-                  <c:v>930000</c:v>
+                  <c:v>9300000</c:v>
                 </c:pt>
                 <c:pt idx="93">
-                  <c:v>940000</c:v>
+                  <c:v>9400000</c:v>
                 </c:pt>
                 <c:pt idx="94">
-                  <c:v>950000</c:v>
+                  <c:v>9500000</c:v>
                 </c:pt>
                 <c:pt idx="95">
-                  <c:v>960000</c:v>
+                  <c:v>9600000</c:v>
                 </c:pt>
                 <c:pt idx="96">
-                  <c:v>970000</c:v>
+                  <c:v>9700000</c:v>
                 </c:pt>
                 <c:pt idx="97">
-                  <c:v>980000</c:v>
+                  <c:v>9800000</c:v>
                 </c:pt>
                 <c:pt idx="98">
-                  <c:v>990000</c:v>
+                  <c:v>9900000</c:v>
                 </c:pt>
                 <c:pt idx="99">
-                  <c:v>1000000</c:v>
+                  <c:v>10000000</c:v>
                 </c:pt>
               </c:numCache>
             </c:numRef>
           </c:cat>
           <c:val>
             <c:numRef>
-              <c:f>timingsFinal!$C$1:$C$100</c:f>
+              <c:f>timings!$C$1:$C$100</c:f>
               <c:numCache>
                 <c:formatCode>General</c:formatCode>
                 <c:ptCount val="100"/>
                 <c:pt idx="0">
-                  <c:v>2.2490000000000001</c:v>
+                  <c:v>41.982999999999997</c:v>
                 </c:pt>
                 <c:pt idx="1">
-                  <c:v>7.4340000000000002</c:v>
+                  <c:v>85.347999999999999</c:v>
                 </c:pt>
                 <c:pt idx="2">
-                  <c:v>12</c:v>
+                  <c:v>128.59399999999999</c:v>
                 </c:pt>
                 <c:pt idx="3">
-                  <c:v>16.295000000000002</c:v>
+                  <c:v>171.94</c:v>
                 </c:pt>
                 <c:pt idx="4">
-                  <c:v>20.64</c:v>
+                  <c:v>215.73699999999999</c:v>
                 </c:pt>
                 <c:pt idx="5">
-                  <c:v>24.786000000000001</c:v>
+                  <c:v>259.5</c:v>
                 </c:pt>
                 <c:pt idx="6">
-                  <c:v>29.16</c:v>
+                  <c:v>303.53199999999998</c:v>
                 </c:pt>
                 <c:pt idx="7">
-                  <c:v>33.43</c:v>
+                  <c:v>347.67</c:v>
                 </c:pt>
                 <c:pt idx="8">
-                  <c:v>37.664000000000001</c:v>
+                  <c:v>391.98500000000001</c:v>
                 </c:pt>
                 <c:pt idx="9">
-                  <c:v>42.219000000000001</c:v>
+                  <c:v>436.35199999999998</c:v>
                 </c:pt>
                 <c:pt idx="10">
-                  <c:v>46.390999999999998</c:v>
+                  <c:v>486.23500000000001</c:v>
                 </c:pt>
                 <c:pt idx="11">
-                  <c:v>50.496000000000002</c:v>
+                  <c:v>528.22199999999998</c:v>
                 </c:pt>
                 <c:pt idx="12">
-                  <c:v>55.042999999999999</c:v>
+                  <c:v>571.83000000000004</c:v>
                 </c:pt>
                 <c:pt idx="13">
-                  <c:v>59.158000000000001</c:v>
+                  <c:v>618.35799999999995</c:v>
                 </c:pt>
                 <c:pt idx="14">
-                  <c:v>63.622999999999998</c:v>
+                  <c:v>660.71400000000006</c:v>
                 </c:pt>
                 <c:pt idx="15">
-                  <c:v>67.83</c:v>
+                  <c:v>706.43700000000001</c:v>
                 </c:pt>
                 <c:pt idx="16">
-                  <c:v>72.034999999999997</c:v>
+                  <c:v>751.27800000000002</c:v>
                 </c:pt>
                 <c:pt idx="17">
-                  <c:v>76.555000000000007</c:v>
+                  <c:v>796.62300000000005</c:v>
                 </c:pt>
                 <c:pt idx="18">
-                  <c:v>86.331000000000003</c:v>
+                  <c:v>846.572</c:v>
                 </c:pt>
                 <c:pt idx="19">
-                  <c:v>85.191999999999993</c:v>
+                  <c:v>891.41600000000005</c:v>
                 </c:pt>
                 <c:pt idx="20">
-                  <c:v>89.46</c:v>
+                  <c:v>935.351</c:v>
                 </c:pt>
                 <c:pt idx="21">
-                  <c:v>93.613</c:v>
+                  <c:v>1002.64</c:v>
                 </c:pt>
                 <c:pt idx="22">
-                  <c:v>98.037999999999997</c:v>
+                  <c:v>1034.03</c:v>
                 </c:pt>
                 <c:pt idx="23">
-                  <c:v>102.307</c:v>
+                  <c:v>1089.2</c:v>
                 </c:pt>
                 <c:pt idx="24">
-                  <c:v>106.60899999999999</c:v>
+                  <c:v>1122.42</c:v>
                 </c:pt>
                 <c:pt idx="25">
-                  <c:v>110.982</c:v>
+                  <c:v>1168.58</c:v>
                 </c:pt>
                 <c:pt idx="26">
-                  <c:v>115.251</c:v>
+                  <c:v>1214.3800000000001</c:v>
                 </c:pt>
                 <c:pt idx="27">
-                  <c:v>119.76</c:v>
+                  <c:v>1261.1300000000001</c:v>
                 </c:pt>
                 <c:pt idx="28">
-                  <c:v>123.845</c:v>
+                  <c:v>1310.45</c:v>
                 </c:pt>
                 <c:pt idx="29">
-                  <c:v>128.09399999999999</c:v>
+                  <c:v>1355.07</c:v>
                 </c:pt>
                 <c:pt idx="30">
-                  <c:v>132.61099999999999</c:v>
+                  <c:v>1403.29</c:v>
                 </c:pt>
                 <c:pt idx="31">
-                  <c:v>137.018</c:v>
+                  <c:v>1450.13</c:v>
                 </c:pt>
                 <c:pt idx="32">
-                  <c:v>141.30000000000001</c:v>
+                  <c:v>1499.37</c:v>
                 </c:pt>
                 <c:pt idx="33">
-                  <c:v>145.631</c:v>
+                  <c:v>1547.41</c:v>
                 </c:pt>
                 <c:pt idx="34">
-                  <c:v>150.02699999999999</c:v>
+                  <c:v>1595.71</c:v>
                 </c:pt>
                 <c:pt idx="35">
-                  <c:v>154.452</c:v>
+                  <c:v>1644.22</c:v>
                 </c:pt>
                 <c:pt idx="36">
-                  <c:v>158.76900000000001</c:v>
+                  <c:v>1691.35</c:v>
                 </c:pt>
                 <c:pt idx="37">
-                  <c:v>162.89500000000001</c:v>
+                  <c:v>1748.79</c:v>
                 </c:pt>
                 <c:pt idx="38">
-                  <c:v>167.38300000000001</c:v>
+                  <c:v>1804.09</c:v>
                 </c:pt>
                 <c:pt idx="39">
-                  <c:v>171.666</c:v>
+                  <c:v>1850.84</c:v>
                 </c:pt>
                 <c:pt idx="40">
-                  <c:v>176.13499999999999</c:v>
+                  <c:v>1901.2</c:v>
                 </c:pt>
                 <c:pt idx="41">
-                  <c:v>180.28700000000001</c:v>
+                  <c:v>1949.39</c:v>
                 </c:pt>
                 <c:pt idx="42">
-                  <c:v>184.732</c:v>
+                  <c:v>1998.35</c:v>
                 </c:pt>
                 <c:pt idx="43">
-                  <c:v>189.40299999999999</c:v>
+                  <c:v>2052.42</c:v>
                 </c:pt>
                 <c:pt idx="44">
-                  <c:v>193.31899999999999</c:v>
+                  <c:v>2085.94</c:v>
                 </c:pt>
                 <c:pt idx="45">
-                  <c:v>197.81700000000001</c:v>
+                  <c:v>2147.4699999999998</c:v>
                 </c:pt>
                 <c:pt idx="46">
-                  <c:v>202.17400000000001</c:v>
+                  <c:v>2190.2800000000002</c:v>
                 </c:pt>
                 <c:pt idx="47">
-                  <c:v>206.61699999999999</c:v>
+                  <c:v>2253.42</c:v>
                 </c:pt>
                 <c:pt idx="48">
-                  <c:v>210.864</c:v>
+                  <c:v>2281.91</c:v>
                 </c:pt>
                 <c:pt idx="49">
-                  <c:v>215.191</c:v>
+                  <c:v>2343.69</c:v>
                 </c:pt>
                 <c:pt idx="50">
-                  <c:v>219.441</c:v>
+                  <c:v>2388.86</c:v>
                 </c:pt>
                 <c:pt idx="51">
-                  <c:v>224.08699999999999</c:v>
+                  <c:v>2432.5500000000002</c:v>
                 </c:pt>
                 <c:pt idx="52">
-                  <c:v>228.29599999999999</c:v>
+                  <c:v>2482.15</c:v>
                 </c:pt>
                 <c:pt idx="53">
-                  <c:v>232.733</c:v>
+                  <c:v>2533.39</c:v>
                 </c:pt>
                 <c:pt idx="54">
-                  <c:v>237.10599999999999</c:v>
+                  <c:v>2584.44</c:v>
                 </c:pt>
                 <c:pt idx="55">
-                  <c:v>241.53100000000001</c:v>
+                  <c:v>2635.16</c:v>
                 </c:pt>
                 <c:pt idx="56">
-                  <c:v>246.10499999999999</c:v>
+                  <c:v>2684.6</c:v>
                 </c:pt>
                 <c:pt idx="57">
-                  <c:v>250.416</c:v>
+                  <c:v>2736.22</c:v>
                 </c:pt>
                 <c:pt idx="58">
-                  <c:v>254.65199999999999</c:v>
+                  <c:v>2794.93</c:v>
                 </c:pt>
                 <c:pt idx="59">
-                  <c:v>258.90100000000001</c:v>
+                  <c:v>2863.45</c:v>
                 </c:pt>
                 <c:pt idx="60">
-                  <c:v>263.35399999999998</c:v>
+                  <c:v>2919.06</c:v>
                 </c:pt>
                 <c:pt idx="61">
-                  <c:v>267.69799999999998</c:v>
+                  <c:v>2961.86</c:v>
                 </c:pt>
                 <c:pt idx="62">
-                  <c:v>272.077</c:v>
+                  <c:v>3020.67</c:v>
                 </c:pt>
                 <c:pt idx="63">
-                  <c:v>276.38099999999997</c:v>
+                  <c:v>3058.36</c:v>
                 </c:pt>
                 <c:pt idx="64">
-                  <c:v>280.95499999999998</c:v>
+                  <c:v>3110.31</c:v>
                 </c:pt>
                 <c:pt idx="65">
-                  <c:v>285.31799999999998</c:v>
+                  <c:v>3162.96</c:v>
                 </c:pt>
                 <c:pt idx="66">
-                  <c:v>289.82799999999997</c:v>
+                  <c:v>3243.24</c:v>
                 </c:pt>
                 <c:pt idx="67">
-                  <c:v>294.10300000000001</c:v>
+                  <c:v>3297.09</c:v>
                 </c:pt>
                 <c:pt idx="68">
-                  <c:v>298.26499999999999</c:v>
+                  <c:v>3355.09</c:v>
                 </c:pt>
                 <c:pt idx="69">
-                  <c:v>303.18</c:v>
+                  <c:v>3368.38</c:v>
                 </c:pt>
                 <c:pt idx="70">
-                  <c:v>307.45400000000001</c:v>
+                  <c:v>3421.8</c:v>
                 </c:pt>
                 <c:pt idx="71">
-                  <c:v>311.67899999999997</c:v>
+                  <c:v>3477.62</c:v>
                 </c:pt>
                 <c:pt idx="72">
-                  <c:v>316.11200000000002</c:v>
+                  <c:v>3532.26</c:v>
                 </c:pt>
                 <c:pt idx="73">
-                  <c:v>320.60599999999999</c:v>
+                  <c:v>3586.65</c:v>
                 </c:pt>
                 <c:pt idx="74">
-                  <c:v>324.79399999999998</c:v>
+                  <c:v>3641.6</c:v>
                 </c:pt>
                 <c:pt idx="75">
-                  <c:v>329.46300000000002</c:v>
+                  <c:v>3696.53</c:v>
                 </c:pt>
                 <c:pt idx="76">
-                  <c:v>333.74099999999999</c:v>
+                  <c:v>3750.76</c:v>
                 </c:pt>
                 <c:pt idx="77">
-                  <c:v>338.43599999999998</c:v>
+                  <c:v>3804</c:v>
                 </c:pt>
                 <c:pt idx="78">
-                  <c:v>342.43299999999999</c:v>
+                  <c:v>3860.42</c:v>
                 </c:pt>
                 <c:pt idx="79">
-                  <c:v>347.03399999999999</c:v>
+                  <c:v>3918.3</c:v>
                 </c:pt>
                 <c:pt idx="80">
-                  <c:v>351.35300000000001</c:v>
+                  <c:v>3972.81</c:v>
                 </c:pt>
                 <c:pt idx="81">
-                  <c:v>355.76400000000001</c:v>
+                  <c:v>4029</c:v>
                 </c:pt>
                 <c:pt idx="82">
-                  <c:v>360.154</c:v>
+                  <c:v>4082.88</c:v>
                 </c:pt>
                 <c:pt idx="83">
-                  <c:v>364.75099999999998</c:v>
+                  <c:v>4140.75</c:v>
                 </c:pt>
                 <c:pt idx="84">
-                  <c:v>370.29700000000003</c:v>
+                  <c:v>4196.2700000000004</c:v>
                 </c:pt>
                 <c:pt idx="85">
-                  <c:v>376.74900000000002</c:v>
+                  <c:v>4281.74</c:v>
                 </c:pt>
                 <c:pt idx="86">
-                  <c:v>381.50299999999999</c:v>
+                  <c:v>4306.92</c:v>
                 </c:pt>
                 <c:pt idx="87">
-                  <c:v>384.22399999999999</c:v>
+                  <c:v>4361.49</c:v>
                 </c:pt>
                 <c:pt idx="88">
-                  <c:v>389.01900000000001</c:v>
+                  <c:v>4418.42</c:v>
                 </c:pt>
                 <c:pt idx="89">
-                  <c:v>391.96199999999999</c:v>
+                  <c:v>4516.0200000000004</c:v>
                 </c:pt>
                 <c:pt idx="90">
-                  <c:v>395.77</c:v>
+                  <c:v>4542.57</c:v>
                 </c:pt>
                 <c:pt idx="91">
-                  <c:v>401.351</c:v>
+                  <c:v>4689.95</c:v>
                 </c:pt>
                 <c:pt idx="92">
-                  <c:v>405.39400000000001</c:v>
+                  <c:v>4680.3500000000004</c:v>
                 </c:pt>
                 <c:pt idx="93">
-                  <c:v>412.03899999999999</c:v>
+                  <c:v>4710.43</c:v>
                 </c:pt>
                 <c:pt idx="94">
-                  <c:v>414.93900000000002</c:v>
+                  <c:v>4766.3</c:v>
                 </c:pt>
                 <c:pt idx="95">
-                  <c:v>419.197</c:v>
+                  <c:v>4825.32</c:v>
                 </c:pt>
                 <c:pt idx="96">
-                  <c:v>422.74</c:v>
+                  <c:v>4891.26</c:v>
                 </c:pt>
                 <c:pt idx="97">
-                  <c:v>426.73700000000002</c:v>
+                  <c:v>4945.2299999999996</c:v>
                 </c:pt>
                 <c:pt idx="98">
-                  <c:v>431.35</c:v>
+                  <c:v>4993.17</c:v>
                 </c:pt>
                 <c:pt idx="99">
-                  <c:v>435.61099999999999</c:v>
+                  <c:v>5056</c:v>
                 </c:pt>
               </c:numCache>
             </c:numRef>
@@ -22798,7 +23129,7 @@
           <c:smooth val="0"/>
           <c:extLst>
             <c:ext xmlns:c16="http://schemas.microsoft.com/office/drawing/2014/chart" uri="{C3380CC4-5D6E-409C-BE32-E72D297353CC}">
-              <c16:uniqueId val="{00000001-FBA5-4573-BA2B-845BDF8A10A0}"/>
+              <c16:uniqueId val="{00000001-2224-4711-9D8C-4DFD4F23D50A}"/>
             </c:ext>
           </c:extLst>
         </c:ser>
@@ -22812,11 +23143,11 @@
         </c:dLbls>
         <c:marker val="1"/>
         <c:smooth val="0"/>
-        <c:axId val="722663807"/>
-        <c:axId val="626461519"/>
+        <c:axId val="369951024"/>
+        <c:axId val="369086800"/>
       </c:lineChart>
       <c:catAx>
-        <c:axId val="722663807"/>
+        <c:axId val="369951024"/>
         <c:scaling>
           <c:orientation val="minMax"/>
         </c:scaling>
@@ -22914,7 +23245,7 @@
             <a:endParaRPr lang="ru-RU"/>
           </a:p>
         </c:txPr>
-        <c:crossAx val="626461519"/>
+        <c:crossAx val="369086800"/>
         <c:crosses val="autoZero"/>
         <c:auto val="1"/>
         <c:lblAlgn val="ctr"/>
@@ -22922,7 +23253,7 @@
         <c:noMultiLvlLbl val="0"/>
       </c:catAx>
       <c:valAx>
-        <c:axId val="626461519"/>
+        <c:axId val="369086800"/>
         <c:scaling>
           <c:orientation val="minMax"/>
         </c:scaling>
@@ -22967,7 +23298,7 @@
                 </a:r>
                 <a:r>
                   <a:rPr lang="ru-RU" baseline="0"/>
-                  <a:t> с.</a:t>
+                  <a:t> с</a:t>
                 </a:r>
                 <a:endParaRPr lang="ru-RU"/>
               </a:p>
@@ -23033,7 +23364,7 @@
             <a:endParaRPr lang="ru-RU"/>
           </a:p>
         </c:txPr>
-        <c:crossAx val="722663807"/>
+        <c:crossAx val="369951024"/>
         <c:crosses val="autoZero"/>
         <c:crossBetween val="between"/>
       </c:valAx>

</xml_diff>